<commit_message>
GUP - Done, done and DONE!
</commit_message>
<xml_diff>
--- a/Graded Unit Project/Evaluation Stage/Evaluation Stage.docx
+++ b/Graded Unit Project/Evaluation Stage/Evaluation Stage.docx
@@ -1,6 +1,6 @@
 
 <file path=word/document.xml><?xml version="1.0" encoding="utf-8"?>
-<w:document xmlns:wpc="http://schemas.microsoft.com/office/word/2010/wordprocessingCanvas" xmlns:cx="http://schemas.microsoft.com/office/drawing/2014/chartex" xmlns:cx1="http://schemas.microsoft.com/office/drawing/2015/9/8/chartex" xmlns:cx2="http://schemas.microsoft.com/office/drawing/2015/10/21/chartex" xmlns:cx3="http://schemas.microsoft.com/office/drawing/2016/5/9/chartex" xmlns:cx4="http://schemas.microsoft.com/office/drawing/2016/5/10/chartex" xmlns:cx5="http://schemas.microsoft.com/office/drawing/2016/5/11/chartex" xmlns:cx6="http://schemas.microsoft.com/office/drawing/2016/5/12/chartex" xmlns:cx7="http://schemas.microsoft.com/office/drawing/2016/5/13/chartex" xmlns:cx8="http://schemas.microsoft.com/office/drawing/2016/5/14/chartex" xmlns:mc="http://schemas.openxmlformats.org/markup-compatibility/2006" xmlns:aink="http://schemas.microsoft.com/office/drawing/2016/ink" xmlns:am3d="http://schemas.microsoft.com/office/drawing/2017/model3d" xmlns:o="urn:schemas-microsoft-com:office:office" xmlns:oel="http://schemas.microsoft.com/office/2019/extlst" xmlns:r="http://schemas.openxmlformats.org/officeDocument/2006/relationships" xmlns:m="http://schemas.openxmlformats.org/officeDocument/2006/math" xmlns:v="urn:schemas-microsoft-com:vml" xmlns:wp14="http://schemas.microsoft.com/office/word/2010/wordprocessingDrawing" xmlns:wp="http://schemas.openxmlformats.org/drawingml/2006/wordprocessingDrawing" xmlns:w10="urn:schemas-microsoft-com:office:word" xmlns:w="http://schemas.openxmlformats.org/wordprocessingml/2006/main" xmlns:w14="http://schemas.microsoft.com/office/word/2010/wordml" xmlns:w15="http://schemas.microsoft.com/office/word/2012/wordml" xmlns:w16cex="http://schemas.microsoft.com/office/word/2018/wordml/cex" xmlns:w16cid="http://schemas.microsoft.com/office/word/2016/wordml/cid" xmlns:w16="http://schemas.microsoft.com/office/word/2018/wordml" xmlns:w16sdtdh="http://schemas.microsoft.com/office/word/2020/wordml/sdtdatahash" xmlns:w16se="http://schemas.microsoft.com/office/word/2015/wordml/symex" xmlns:wpg="http://schemas.microsoft.com/office/word/2010/wordprocessingGroup" xmlns:wpi="http://schemas.microsoft.com/office/word/2010/wordprocessingInk" xmlns:wne="http://schemas.microsoft.com/office/word/2006/wordml" xmlns:wps="http://schemas.microsoft.com/office/word/2010/wordprocessingShape" mc:Ignorable="w14 w15 w16se w16cid w16 w16cex w16sdtdh wp14">
+<w:document xmlns:wpc="http://schemas.microsoft.com/office/word/2010/wordprocessingCanvas" xmlns:cx="http://schemas.microsoft.com/office/drawing/2014/chartex" xmlns:cx1="http://schemas.microsoft.com/office/drawing/2015/9/8/chartex" xmlns:cx2="http://schemas.microsoft.com/office/drawing/2015/10/21/chartex" xmlns:cx3="http://schemas.microsoft.com/office/drawing/2016/5/9/chartex" xmlns:cx4="http://schemas.microsoft.com/office/drawing/2016/5/10/chartex" xmlns:cx5="http://schemas.microsoft.com/office/drawing/2016/5/11/chartex" xmlns:cx6="http://schemas.microsoft.com/office/drawing/2016/5/12/chartex" xmlns:cx7="http://schemas.microsoft.com/office/drawing/2016/5/13/chartex" xmlns:cx8="http://schemas.microsoft.com/office/drawing/2016/5/14/chartex" xmlns:mc="http://schemas.openxmlformats.org/markup-compatibility/2006" xmlns:aink="http://schemas.microsoft.com/office/drawing/2016/ink" xmlns:am3d="http://schemas.microsoft.com/office/drawing/2017/model3d" xmlns:o="urn:schemas-microsoft-com:office:office" xmlns:r="http://schemas.openxmlformats.org/officeDocument/2006/relationships" xmlns:m="http://schemas.openxmlformats.org/officeDocument/2006/math" xmlns:v="urn:schemas-microsoft-com:vml" xmlns:wp14="http://schemas.microsoft.com/office/word/2010/wordprocessingDrawing" xmlns:wp="http://schemas.openxmlformats.org/drawingml/2006/wordprocessingDrawing" xmlns:w10="urn:schemas-microsoft-com:office:word" xmlns:w="http://schemas.openxmlformats.org/wordprocessingml/2006/main" xmlns:w14="http://schemas.microsoft.com/office/word/2010/wordml" xmlns:w15="http://schemas.microsoft.com/office/word/2012/wordml" xmlns:w16cex="http://schemas.microsoft.com/office/word/2018/wordml/cex" xmlns:w16cid="http://schemas.microsoft.com/office/word/2016/wordml/cid" xmlns:w16="http://schemas.microsoft.com/office/word/2018/wordml" xmlns:w16sdtdh="http://schemas.microsoft.com/office/word/2020/wordml/sdtdatahash" xmlns:w16se="http://schemas.microsoft.com/office/word/2015/wordml/symex" xmlns:wpg="http://schemas.microsoft.com/office/word/2010/wordprocessingGroup" xmlns:wpi="http://schemas.microsoft.com/office/word/2010/wordprocessingInk" xmlns:wne="http://schemas.microsoft.com/office/word/2006/wordml" xmlns:wps="http://schemas.microsoft.com/office/word/2010/wordprocessingShape" mc:Ignorable="w14 w15 w16se w16cid w16 w16cex w16sdtdh wp14">
   <w:body>
     <w:p>
       <w:pPr>
@@ -34,7 +34,7 @@
       </w:pPr>
       <w:r>
         <w:lastRenderedPageBreak/>
-        <w:t>How to create a post on the website</w:t>
+        <w:t>Assessment Outline</w:t>
       </w:r>
     </w:p>
     <w:p>
@@ -42,10 +42,1319 @@
         <w:pStyle w:val="Heading2"/>
       </w:pPr>
       <w:r>
-        <w:t>Logging in to the WordPress dashboard</w:t>
+        <w:t>Asses</w:t>
+      </w:r>
+      <w:r>
+        <w:t>sment Brief</w:t>
+      </w:r>
+    </w:p>
+    <w:p>
+      <w:pPr>
+        <w:ind w:firstLine="720"/>
+      </w:pPr>
+      <w:r>
+        <w:t xml:space="preserve">The </w:t>
+      </w:r>
+      <w:r>
+        <w:t xml:space="preserve">assessment brief was to create a small website for </w:t>
+      </w:r>
+      <w:r>
+        <w:t>a client by the name of Maria Bell</w:t>
+      </w:r>
+      <w:r>
+        <w:t xml:space="preserve"> which could later be extended</w:t>
+      </w:r>
+      <w:r>
+        <w:t xml:space="preserve"> and</w:t>
+      </w:r>
+      <w:r>
+        <w:t xml:space="preserve">, source and implement </w:t>
+      </w:r>
+      <w:r>
+        <w:t>a hardware and software platform for the website to run on</w:t>
+      </w:r>
+      <w:r>
+        <w:t>.</w:t>
+      </w:r>
+      <w:r>
+        <w:t xml:space="preserve"> </w:t>
+      </w:r>
+      <w:r>
+        <w:t xml:space="preserve">The </w:t>
+      </w:r>
+      <w:r>
+        <w:t>project had no available budget and so free</w:t>
+      </w:r>
+      <w:r>
+        <w:t xml:space="preserve"> software and hardware solutions had to be found, the website had to be responsive </w:t>
+      </w:r>
+      <w:r>
+        <w:t>and work on a large range of devices</w:t>
+      </w:r>
+      <w:r>
+        <w:t xml:space="preserve"> while looking as desired on these devices</w:t>
+      </w:r>
+      <w:r>
+        <w:t xml:space="preserve">. Some of the </w:t>
+      </w:r>
+      <w:r>
+        <w:t xml:space="preserve">staff that will be adding to the website in the future have little or no experience in </w:t>
+      </w:r>
+      <w:r>
+        <w:t xml:space="preserve">software/web development and so easy to learn software packages needed to be used and a handbook was created to </w:t>
+      </w:r>
+      <w:r>
+        <w:t>teach them how to add content to the website.</w:t>
+      </w:r>
+      <w:r>
+        <w:t xml:space="preserve"> The first step was to clarify the requirements of the project </w:t>
+      </w:r>
+      <w:r>
+        <w:t xml:space="preserve">then I could </w:t>
+      </w:r>
+      <w:r>
+        <w:t xml:space="preserve">identify, source, and implement a suitable hardware and software platform, </w:t>
+      </w:r>
+      <w:proofErr w:type="gramStart"/>
+      <w:r>
+        <w:t>install</w:t>
+      </w:r>
+      <w:proofErr w:type="gramEnd"/>
+      <w:r>
+        <w:t xml:space="preserve"> and configure the software</w:t>
+      </w:r>
+      <w:r>
+        <w:t>,</w:t>
+      </w:r>
+      <w:r>
+        <w:t xml:space="preserve"> set up a website prototype which the company </w:t>
+      </w:r>
+      <w:r>
+        <w:t xml:space="preserve">will </w:t>
+      </w:r>
+      <w:r>
+        <w:t>later extend</w:t>
+      </w:r>
+      <w:r>
+        <w:t xml:space="preserve"> and, finally, create the handbook to </w:t>
+      </w:r>
+      <w:r>
+        <w:t>teach staff how to add content to the website.</w:t>
       </w:r>
     </w:p>
     <w:p/>
+    <w:p>
+      <w:pPr>
+        <w:pStyle w:val="Heading2"/>
+      </w:pPr>
+      <w:r>
+        <w:t xml:space="preserve">Comparing the Solution to the Original </w:t>
+      </w:r>
+      <w:r>
+        <w:t>Requirements</w:t>
+      </w:r>
+    </w:p>
+    <w:p>
+      <w:pPr>
+        <w:pStyle w:val="Heading5"/>
+      </w:pPr>
+      <w:r>
+        <w:t>Website is r</w:t>
+      </w:r>
+      <w:r>
+        <w:t>esponsive and functions on a wide range of platforms</w:t>
+      </w:r>
+    </w:p>
+    <w:p>
+      <w:r>
+        <w:t>The website has been created using WordPress with a responsive business focused theme</w:t>
+      </w:r>
+      <w:r>
+        <w:t xml:space="preserve">, it has also been tested on multiple different kinds of device with </w:t>
+      </w:r>
+      <w:r>
+        <w:t>varying viewport sizes and has been found to scale properly</w:t>
+      </w:r>
+      <w:r>
+        <w:t>, function as expected, be easily readable and look as intended on all devices</w:t>
+      </w:r>
+      <w:r>
+        <w:t xml:space="preserve"> </w:t>
+      </w:r>
+      <w:r>
+        <w:t>and so meets this requirement in full.</w:t>
+      </w:r>
+    </w:p>
+    <w:p>
+      <w:pPr>
+        <w:pStyle w:val="Heading5"/>
+      </w:pPr>
+      <w:r>
+        <w:t>Non-technical staff must be able to add content to the website</w:t>
+      </w:r>
+    </w:p>
+    <w:p>
+      <w:r>
+        <w:t xml:space="preserve">The website has been created using WordPress. WordPress provides easy tools for </w:t>
+      </w:r>
+      <w:r>
+        <w:t>adding content to the website</w:t>
+      </w:r>
+      <w:r>
+        <w:t>, it is one of the most p</w:t>
+      </w:r>
+      <w:r>
+        <w:t xml:space="preserve">opular </w:t>
+      </w:r>
+      <w:r>
+        <w:t xml:space="preserve">content management systems on the internet </w:t>
+      </w:r>
+      <w:r>
+        <w:t>and as such it is much easier to find solutions to any problems you may run into</w:t>
+      </w:r>
+      <w:r>
+        <w:t xml:space="preserve">. A handbook has been created which gives </w:t>
+      </w:r>
+      <w:r>
+        <w:t xml:space="preserve">a simple example/tutorial on how to create a blog post </w:t>
+      </w:r>
+      <w:r>
+        <w:t xml:space="preserve">and send a newsletter email to subscribers. Although I think more steps could be taken to </w:t>
+      </w:r>
+      <w:r>
+        <w:t xml:space="preserve">help non-technical staff learn how to add content to the </w:t>
+      </w:r>
+      <w:r>
+        <w:t>website,</w:t>
+      </w:r>
+      <w:r>
+        <w:t xml:space="preserve"> </w:t>
+      </w:r>
+      <w:r>
+        <w:t>I believe the requirement has been met as much as possible under the time constraints observed.</w:t>
+      </w:r>
+    </w:p>
+    <w:p>
+      <w:pPr>
+        <w:pStyle w:val="Heading5"/>
+      </w:pPr>
+      <w:r>
+        <w:t xml:space="preserve">Creation </w:t>
+      </w:r>
+      <w:r>
+        <w:t xml:space="preserve">of the website </w:t>
+      </w:r>
+      <w:r>
+        <w:t>p</w:t>
+      </w:r>
+      <w:r>
+        <w:t>rototype</w:t>
+      </w:r>
+    </w:p>
+    <w:p>
+      <w:r>
+        <w:t xml:space="preserve">As </w:t>
+      </w:r>
+      <w:r>
+        <w:t xml:space="preserve">there was a significant </w:t>
+      </w:r>
+      <w:r>
+        <w:t xml:space="preserve">limitation on </w:t>
+      </w:r>
+      <w:r>
+        <w:t xml:space="preserve">the amount of time available to implement the project the website was kept </w:t>
+      </w:r>
+      <w:r>
+        <w:t xml:space="preserve">to a </w:t>
+      </w:r>
+      <w:proofErr w:type="gramStart"/>
+      <w:r>
+        <w:t>fairly basic</w:t>
+      </w:r>
+      <w:proofErr w:type="gramEnd"/>
+      <w:r>
+        <w:t xml:space="preserve"> specification</w:t>
+      </w:r>
+      <w:r>
+        <w:t xml:space="preserve"> but does provide a good prototype to be added onto and extended by the client</w:t>
+      </w:r>
+      <w:r>
+        <w:t xml:space="preserve"> and functions very well </w:t>
+      </w:r>
+      <w:r>
+        <w:t>with no known outstanding bugs or issues.</w:t>
+      </w:r>
+      <w:r>
+        <w:t xml:space="preserve"> For this </w:t>
+      </w:r>
+      <w:r>
+        <w:t>reason,</w:t>
+      </w:r>
+      <w:r>
+        <w:t xml:space="preserve"> I believe the project me</w:t>
+      </w:r>
+      <w:r>
+        <w:t>e</w:t>
+      </w:r>
+      <w:r>
+        <w:t>ts this requ</w:t>
+      </w:r>
+      <w:r>
+        <w:t>irement to an acceptable level.</w:t>
+      </w:r>
+      <w:r>
+        <w:t xml:space="preserve"> </w:t>
+      </w:r>
+    </w:p>
+    <w:p>
+      <w:pPr>
+        <w:pStyle w:val="Heading5"/>
+      </w:pPr>
+      <w:r>
+        <w:t>Implementation of a suitable hardware and software platform</w:t>
+      </w:r>
+    </w:p>
+    <w:p>
+      <w:r>
+        <w:t>As there was absolutely no bu</w:t>
+      </w:r>
+      <w:r>
+        <w:t xml:space="preserve">dget allocated to the project finding a suitable hosting solution was a very difficult task, </w:t>
+      </w:r>
+      <w:r>
+        <w:t xml:space="preserve">fortunately the college was willing to provide a hosting solution </w:t>
+      </w:r>
+      <w:r>
+        <w:t xml:space="preserve">for </w:t>
+      </w:r>
+      <w:r>
+        <w:lastRenderedPageBreak/>
+        <w:t xml:space="preserve">the project for free and </w:t>
+      </w:r>
+      <w:r>
+        <w:t xml:space="preserve">this solution was significantly superior </w:t>
+      </w:r>
+      <w:r>
+        <w:t>compared to other free hosting options</w:t>
+      </w:r>
+      <w:r>
+        <w:t xml:space="preserve"> mostly due to the limitations typical</w:t>
+      </w:r>
+      <w:r>
+        <w:t xml:space="preserve"> of free hosting solutions such as </w:t>
+      </w:r>
+      <w:r>
+        <w:t>minimal backing storage, limited uptimes, limited support, etc</w:t>
+      </w:r>
+      <w:r>
+        <w:t xml:space="preserve">. </w:t>
+      </w:r>
+      <w:r>
+        <w:t xml:space="preserve">Due to time </w:t>
+      </w:r>
+      <w:r>
+        <w:t>constraints,</w:t>
+      </w:r>
+      <w:r>
+        <w:t xml:space="preserve"> it was decided that using</w:t>
+      </w:r>
+      <w:r>
+        <w:t xml:space="preserve"> the </w:t>
+      </w:r>
+      <w:r>
+        <w:t>pre-installed software platform on the</w:t>
+      </w:r>
+      <w:r>
+        <w:t xml:space="preserve"> servers provided by the college would be the best way forward</w:t>
+      </w:r>
+      <w:r>
+        <w:t xml:space="preserve"> as they were very up-to-date, </w:t>
+      </w:r>
+      <w:r>
+        <w:t>Linux (</w:t>
+      </w:r>
+      <w:r>
+        <w:t>o</w:t>
+      </w:r>
+      <w:r>
+        <w:t xml:space="preserve">r another free </w:t>
+      </w:r>
+      <w:r>
+        <w:t>operating system)</w:t>
+      </w:r>
+      <w:r>
+        <w:t xml:space="preserve"> was already a requirement due to budget limitations and,</w:t>
+      </w:r>
+      <w:r>
+        <w:t xml:space="preserve"> </w:t>
+      </w:r>
+      <w:r>
+        <w:t>I had experience with them.</w:t>
+      </w:r>
+      <w:r>
+        <w:t xml:space="preserve"> One caveat to using the college provided hosting is that it is clearly not a permanent solution for the </w:t>
+      </w:r>
+      <w:r>
+        <w:t>client,</w:t>
+      </w:r>
+      <w:r>
+        <w:t xml:space="preserve"> </w:t>
+      </w:r>
+      <w:r>
+        <w:t xml:space="preserve">and they will need to move to another hosting solution at some point in the future, however, </w:t>
+      </w:r>
+      <w:r>
+        <w:t xml:space="preserve">given the constraints I was working with I believe it was the best </w:t>
+      </w:r>
+      <w:r>
+        <w:t>option available to me and meets the requirement as much as possible.</w:t>
+      </w:r>
+    </w:p>
+    <w:p/>
+    <w:p>
+      <w:pPr>
+        <w:pStyle w:val="Heading1"/>
+      </w:pPr>
+      <w:r>
+        <w:t>Strengths</w:t>
+      </w:r>
+      <w:r>
+        <w:t xml:space="preserve"> and Weaknesses</w:t>
+      </w:r>
+    </w:p>
+    <w:p>
+      <w:pPr>
+        <w:pStyle w:val="Heading2"/>
+      </w:pPr>
+      <w:r>
+        <w:t>Sitemap</w:t>
+      </w:r>
+    </w:p>
+    <w:p>
+      <w:pPr>
+        <w:pStyle w:val="ListParagraph"/>
+        <w:numPr>
+          <w:ilvl w:val="0"/>
+          <w:numId w:val="26"/>
+        </w:numPr>
+      </w:pPr>
+      <w:r>
+        <w:t>The sitemap</w:t>
+      </w:r>
+      <w:r>
+        <w:t xml:space="preserve"> uses a simple colour scheme and </w:t>
+      </w:r>
+      <w:r>
+        <w:t>layout,</w:t>
+      </w:r>
+      <w:r>
+        <w:t xml:space="preserve"> this makes </w:t>
+      </w:r>
+      <w:r>
+        <w:t>i</w:t>
+      </w:r>
+      <w:r>
+        <w:t>t</w:t>
+      </w:r>
+      <w:r>
+        <w:t xml:space="preserve"> clear and easy to understand </w:t>
+      </w:r>
+      <w:r>
+        <w:t>immediately</w:t>
+      </w:r>
+      <w:r>
+        <w:t>.</w:t>
+      </w:r>
+    </w:p>
+    <w:p>
+      <w:pPr>
+        <w:pStyle w:val="ListParagraph"/>
+        <w:numPr>
+          <w:ilvl w:val="0"/>
+          <w:numId w:val="26"/>
+        </w:numPr>
+      </w:pPr>
+      <w:r>
+        <w:t xml:space="preserve">The sitemap is somewhat unnecessary due to the simplicity of the website and the fact that all pages can be navigated to from all other </w:t>
+      </w:r>
+      <w:r>
+        <w:t>pages with the use of the menu at the top of the page</w:t>
+      </w:r>
+      <w:r>
+        <w:t xml:space="preserve"> thus meaning that a user can see what pages are on the website simply by accessing any page on the website and </w:t>
+      </w:r>
+      <w:r>
+        <w:t>will</w:t>
+      </w:r>
+      <w:r>
+        <w:t xml:space="preserve"> not need a s</w:t>
+      </w:r>
+      <w:r>
+        <w:t>itemap to help them navigate</w:t>
+      </w:r>
+      <w:r>
+        <w:t>.</w:t>
+      </w:r>
+    </w:p>
+    <w:p>
+      <w:pPr>
+        <w:pStyle w:val="Heading2"/>
+      </w:pPr>
+      <w:r>
+        <w:t>Website</w:t>
+      </w:r>
+    </w:p>
+    <w:p>
+      <w:pPr>
+        <w:pStyle w:val="ListParagraph"/>
+        <w:numPr>
+          <w:ilvl w:val="0"/>
+          <w:numId w:val="25"/>
+        </w:numPr>
+      </w:pPr>
+      <w:r>
+        <w:t xml:space="preserve">The website is </w:t>
+      </w:r>
+      <w:r>
+        <w:t>fully functional</w:t>
+      </w:r>
+      <w:r>
+        <w:t xml:space="preserve"> and does everything intended in the original plan to a high </w:t>
+      </w:r>
+      <w:r>
+        <w:t>standard.</w:t>
+      </w:r>
+    </w:p>
+    <w:p>
+      <w:pPr>
+        <w:pStyle w:val="ListParagraph"/>
+        <w:numPr>
+          <w:ilvl w:val="0"/>
+          <w:numId w:val="25"/>
+        </w:numPr>
+      </w:pPr>
+      <w:r>
+        <w:t>The website is</w:t>
+      </w:r>
+      <w:r>
+        <w:t xml:space="preserve"> simple and </w:t>
+      </w:r>
+      <w:r>
+        <w:t>has a clean look, it is</w:t>
+      </w:r>
+      <w:r>
+        <w:t xml:space="preserve"> easy to </w:t>
+      </w:r>
+      <w:r>
+        <w:t>navigate,</w:t>
+      </w:r>
+      <w:r>
+        <w:t xml:space="preserve"> and</w:t>
+      </w:r>
+      <w:r>
+        <w:t xml:space="preserve"> it is responsive</w:t>
+      </w:r>
+      <w:r>
+        <w:t xml:space="preserve"> function</w:t>
+      </w:r>
+      <w:r>
+        <w:t>ing</w:t>
+      </w:r>
+      <w:r>
+        <w:t xml:space="preserve"> well on a wide range of devices</w:t>
+      </w:r>
+      <w:r>
+        <w:t>.</w:t>
+      </w:r>
+      <w:r>
+        <w:t xml:space="preserve"> </w:t>
+      </w:r>
+    </w:p>
+    <w:p>
+      <w:pPr>
+        <w:pStyle w:val="ListParagraph"/>
+        <w:numPr>
+          <w:ilvl w:val="0"/>
+          <w:numId w:val="25"/>
+        </w:numPr>
+      </w:pPr>
+      <w:r>
+        <w:t xml:space="preserve">The website could not incorporate all features </w:t>
+      </w:r>
+      <w:r>
+        <w:t xml:space="preserve">envisaged by the client and although this is quite common due to client’s </w:t>
+      </w:r>
+      <w:r>
+        <w:t>continuously tacking on new features and ideas to their plan</w:t>
+      </w:r>
+      <w:r>
+        <w:t xml:space="preserve"> as they think of them, in this case more features could have been implemented </w:t>
+      </w:r>
+      <w:r>
+        <w:t xml:space="preserve">if there </w:t>
+      </w:r>
+      <w:r>
+        <w:t>was not</w:t>
+      </w:r>
+      <w:r>
+        <w:t xml:space="preserve"> such a constraint on time.</w:t>
+      </w:r>
+    </w:p>
+    <w:p>
+      <w:pPr>
+        <w:pStyle w:val="Heading2"/>
+      </w:pPr>
+      <w:r>
+        <w:t xml:space="preserve">Hosting </w:t>
+      </w:r>
+      <w:r>
+        <w:t>Solution</w:t>
+      </w:r>
+    </w:p>
+    <w:p>
+      <w:pPr>
+        <w:pStyle w:val="ListParagraph"/>
+        <w:numPr>
+          <w:ilvl w:val="0"/>
+          <w:numId w:val="24"/>
+        </w:numPr>
+      </w:pPr>
+      <w:r>
+        <w:t xml:space="preserve">The hosting solution was completely free </w:t>
+      </w:r>
+      <w:r>
+        <w:t>which was a very strong constraint on the project as there was no budget</w:t>
+      </w:r>
+      <w:r>
+        <w:t xml:space="preserve"> and so this made it a very attractive option</w:t>
+      </w:r>
+      <w:r>
+        <w:t>.</w:t>
+      </w:r>
+    </w:p>
+    <w:p>
+      <w:pPr>
+        <w:pStyle w:val="ListParagraph"/>
+        <w:numPr>
+          <w:ilvl w:val="0"/>
+          <w:numId w:val="24"/>
+        </w:numPr>
+      </w:pPr>
+      <w:r>
+        <w:t>The server provided with</w:t>
+      </w:r>
+      <w:r>
+        <w:t xml:space="preserve"> the hosting solution came pre-installed with an acceptable software platform and so </w:t>
+      </w:r>
+      <w:r>
+        <w:t>did not</w:t>
+      </w:r>
+      <w:r>
+        <w:t xml:space="preserve"> need any </w:t>
+      </w:r>
+      <w:r>
+        <w:t>setup to be performed.</w:t>
+      </w:r>
+    </w:p>
+    <w:p>
+      <w:pPr>
+        <w:pStyle w:val="ListParagraph"/>
+        <w:numPr>
+          <w:ilvl w:val="0"/>
+          <w:numId w:val="24"/>
+        </w:numPr>
+      </w:pPr>
+      <w:r>
+        <w:t xml:space="preserve">The hosting solution is unfortunately not a viable permanent solution for the client as </w:t>
+      </w:r>
+      <w:r>
+        <w:t>the college is unwilling to provide free hosting to the client on a permanent basis.</w:t>
+      </w:r>
+    </w:p>
+    <w:p>
+      <w:pPr>
+        <w:pStyle w:val="Heading2"/>
+      </w:pPr>
+      <w:r>
+        <w:lastRenderedPageBreak/>
+        <w:t>Handbook</w:t>
+      </w:r>
+    </w:p>
+    <w:p>
+      <w:pPr>
+        <w:pStyle w:val="ListParagraph"/>
+        <w:numPr>
+          <w:ilvl w:val="0"/>
+          <w:numId w:val="23"/>
+        </w:numPr>
+      </w:pPr>
+      <w:r>
+        <w:t xml:space="preserve">The handbook provides an excellent guide on how to create a simple </w:t>
+      </w:r>
+      <w:r>
+        <w:t>blog post using text and image blocks with WordPress</w:t>
+      </w:r>
+      <w:r>
+        <w:t xml:space="preserve"> </w:t>
+      </w:r>
+      <w:r>
+        <w:t>and</w:t>
+      </w:r>
+      <w:r>
+        <w:t xml:space="preserve"> shows the reader how to send emails to subscribers using the </w:t>
+      </w:r>
+      <w:proofErr w:type="spellStart"/>
+      <w:r>
+        <w:t>Noptin</w:t>
+      </w:r>
+      <w:proofErr w:type="spellEnd"/>
+      <w:r>
+        <w:t xml:space="preserve"> Newsletter plugin that </w:t>
+      </w:r>
+      <w:r>
+        <w:t>was added to the WordPress installation.</w:t>
+      </w:r>
+    </w:p>
+    <w:p>
+      <w:pPr>
+        <w:pStyle w:val="ListParagraph"/>
+        <w:numPr>
+          <w:ilvl w:val="0"/>
+          <w:numId w:val="23"/>
+        </w:numPr>
+      </w:pPr>
+      <w:r>
+        <w:t xml:space="preserve">The handbook </w:t>
+      </w:r>
+      <w:r>
+        <w:t>does not</w:t>
+      </w:r>
+      <w:r>
+        <w:t xml:space="preserve"> however give a very good overall </w:t>
+      </w:r>
+      <w:r>
+        <w:t xml:space="preserve">guide to using WordPress as there were significant time constraints and so it was decided to </w:t>
+      </w:r>
+      <w:r>
+        <w:t xml:space="preserve">only include the essential information to allow non-technical users to get started with WordPress and </w:t>
+      </w:r>
+      <w:r>
+        <w:t>be able to create content for the website.</w:t>
+      </w:r>
+    </w:p>
+    <w:p>
+      <w:pPr>
+        <w:pStyle w:val="Heading1"/>
+      </w:pPr>
+      <w:r>
+        <w:t>Recommendations</w:t>
+      </w:r>
+    </w:p>
+    <w:p>
+      <w:pPr>
+        <w:pStyle w:val="Heading2"/>
+      </w:pPr>
+      <w:r>
+        <w:t>Virtual Cuppa</w:t>
+      </w:r>
+    </w:p>
+    <w:p>
+      <w:r>
+        <w:t xml:space="preserve">It was mentioned by Maria Bell </w:t>
+      </w:r>
+      <w:r>
+        <w:t xml:space="preserve">in the initial meeting that she would like a virtual cuppa feature </w:t>
+      </w:r>
+      <w:r>
+        <w:t xml:space="preserve">on the website however due to the complexity of such a feature and the time constraints in place it was decided to </w:t>
+      </w:r>
+      <w:r>
+        <w:t xml:space="preserve">cut this feature from the final product. Maria has expressed that she is still interested in developing this feature </w:t>
+      </w:r>
+      <w:r>
+        <w:t xml:space="preserve">which would function very similarly to how help desk chat windows function on </w:t>
+      </w:r>
+      <w:r>
+        <w:t xml:space="preserve">websites that provide </w:t>
+      </w:r>
+      <w:r>
+        <w:t>technical help</w:t>
+      </w:r>
+      <w:r>
+        <w:t xml:space="preserve"> allowing a visitor to communicate with a member of staff </w:t>
+      </w:r>
+      <w:r>
+        <w:t>involved with Silicon Croft</w:t>
+      </w:r>
+      <w:r>
+        <w:t>.</w:t>
+      </w:r>
+      <w:r>
+        <w:t xml:space="preserve"> I think this would be an excellent feature to </w:t>
+      </w:r>
+      <w:r>
+        <w:t>implement during any future development of the solution.</w:t>
+      </w:r>
+    </w:p>
+    <w:p>
+      <w:pPr>
+        <w:pStyle w:val="Heading2"/>
+      </w:pPr>
+      <w:r>
+        <w:t>Moving to a paid hosting solution</w:t>
+      </w:r>
+    </w:p>
+    <w:p>
+      <w:r>
+        <w:t>As mentioned earlier in this document there is a significant</w:t>
+      </w:r>
+      <w:r>
+        <w:t xml:space="preserve"> caveat to using the college provided hosting</w:t>
+      </w:r>
+      <w:r>
+        <w:t>.</w:t>
+      </w:r>
+      <w:r>
+        <w:t xml:space="preserve"> </w:t>
+      </w:r>
+      <w:r>
+        <w:t>I</w:t>
+      </w:r>
+      <w:r>
+        <w:t xml:space="preserve">t is clearly not a permanent solution for the </w:t>
+      </w:r>
+      <w:r>
+        <w:t>client,</w:t>
+      </w:r>
+      <w:r>
+        <w:t xml:space="preserve"> and they will need to move to another hosting solution at some point in the </w:t>
+      </w:r>
+      <w:r>
+        <w:t>future as the college is not willing to provide free hosting to a private company on a permanent basis</w:t>
+      </w:r>
+      <w:r>
+        <w:t xml:space="preserve">. An alternative free solution could be found but </w:t>
+      </w:r>
+      <w:r>
+        <w:t xml:space="preserve">I believe based on the amount of traffic </w:t>
+      </w:r>
+      <w:r>
+        <w:t>expected to be received by the website</w:t>
+      </w:r>
+      <w:r>
+        <w:t xml:space="preserve"> and the heavy limitations often placed on free solutions that it woul</w:t>
+      </w:r>
+      <w:r>
+        <w:t>d be very difficult to find a viable free solution and that a paid solution will have to be considered.</w:t>
+      </w:r>
+    </w:p>
+    <w:p>
+      <w:pPr>
+        <w:pStyle w:val="Heading2"/>
+      </w:pPr>
+      <w:r>
+        <w:t>More Content</w:t>
+      </w:r>
+    </w:p>
+    <w:p>
+      <w:r>
+        <w:t xml:space="preserve">While the website is functional and has some content related to the Silicon Croft initiative </w:t>
+      </w:r>
+      <w:r>
+        <w:t xml:space="preserve">it is rather sparse and there is no content that is clearly </w:t>
+      </w:r>
+      <w:r>
+        <w:t xml:space="preserve">intended for separate user groups as was indicated by the client at the beginning of the project and so </w:t>
+      </w:r>
+      <w:r>
+        <w:t xml:space="preserve">future development time should be put into the creation </w:t>
+      </w:r>
+      <w:r>
+        <w:t xml:space="preserve">of content and assets </w:t>
+      </w:r>
+      <w:r>
+        <w:t>to really flesh out the website and provide more information about the initiative. It would make sense to create separate pages for</w:t>
+      </w:r>
+      <w:r>
+        <w:t xml:space="preserve"> the</w:t>
+      </w:r>
+      <w:r>
+        <w:t xml:space="preserve"> different</w:t>
+      </w:r>
+      <w:r>
+        <w:t xml:space="preserve"> indicated</w:t>
+      </w:r>
+      <w:r>
+        <w:t xml:space="preserve"> user groups </w:t>
+      </w:r>
+      <w:r>
+        <w:t>to make it easy for them to find the information related to them</w:t>
+      </w:r>
+      <w:r>
+        <w:t xml:space="preserve"> and make these pages easily accessible from the home page so that </w:t>
+      </w:r>
+      <w:r>
+        <w:t>these user groups can find information that is pertinent to them as easily as possible.</w:t>
+      </w:r>
+    </w:p>
+    <w:p>
+      <w:pPr>
+        <w:pStyle w:val="Heading2"/>
+      </w:pPr>
+      <w:r>
+        <w:t>Similar Sites</w:t>
+      </w:r>
+    </w:p>
+    <w:p>
+      <w:r>
+        <w:t>It was mentioned in the original brief by Maria that t</w:t>
+      </w:r>
+      <w:r>
+        <w:t>here are other local initiatives with similar aims: the Central Belt and Dundee have a number for example</w:t>
+      </w:r>
+      <w:r>
+        <w:t xml:space="preserve">, and that a section of </w:t>
+      </w:r>
+      <w:r>
+        <w:lastRenderedPageBreak/>
+        <w:t>the homepage could be used to display and promote these initiatives</w:t>
+      </w:r>
+      <w:r>
+        <w:t>, however,</w:t>
+      </w:r>
+      <w:r>
+        <w:t xml:space="preserve"> Maria stressed that Silicon Croft should be seen as different to these</w:t>
+      </w:r>
+      <w:r>
+        <w:t xml:space="preserve"> and that it</w:t>
+      </w:r>
+      <w:r>
+        <w:t xml:space="preserve"> caters for a specific region of Scotland with its own talent, needs and identity</w:t>
+      </w:r>
+      <w:r>
+        <w:t xml:space="preserve">. This feature was not implemented due to a lack of information on </w:t>
+      </w:r>
+      <w:r>
+        <w:t>which</w:t>
+      </w:r>
+      <w:r>
+        <w:t xml:space="preserve"> initiatives should be </w:t>
+      </w:r>
+      <w:r>
+        <w:t xml:space="preserve">promoted and a lack of time to implement </w:t>
+      </w:r>
+      <w:r>
+        <w:t>any</w:t>
+      </w:r>
+      <w:r>
+        <w:t xml:space="preserve"> solution</w:t>
+      </w:r>
+      <w:r>
+        <w:t xml:space="preserve"> derived from this information</w:t>
+      </w:r>
+      <w:r>
+        <w:t>.</w:t>
+      </w:r>
+      <w:r>
+        <w:t xml:space="preserve"> </w:t>
+      </w:r>
+      <w:r>
+        <w:t xml:space="preserve">I would recommend implementing this if more development </w:t>
+      </w:r>
+      <w:r>
+        <w:t>is performed as it</w:t>
+      </w:r>
+      <w:r>
+        <w:t xml:space="preserve"> would be a </w:t>
+      </w:r>
+      <w:proofErr w:type="gramStart"/>
+      <w:r>
+        <w:t>fairly simple</w:t>
+      </w:r>
+      <w:proofErr w:type="gramEnd"/>
+      <w:r>
+        <w:t xml:space="preserve"> feature to implement</w:t>
+      </w:r>
+      <w:r>
+        <w:t xml:space="preserve"> once the necessary information was gathered</w:t>
+      </w:r>
+      <w:r>
+        <w:t>.</w:t>
+      </w:r>
+    </w:p>
+    <w:p/>
+    <w:p>
+      <w:pPr>
+        <w:pStyle w:val="Heading1"/>
+      </w:pPr>
+      <w:r>
+        <w:t>Modifications</w:t>
+      </w:r>
+    </w:p>
+    <w:p>
+      <w:pPr>
+        <w:pStyle w:val="Heading2"/>
+      </w:pPr>
+      <w:r>
+        <w:t xml:space="preserve">Lack of </w:t>
+      </w:r>
+      <w:r>
+        <w:t>modifications</w:t>
+      </w:r>
+    </w:p>
+    <w:p>
+      <w:r>
+        <w:t xml:space="preserve">Generally </w:t>
+      </w:r>
+      <w:r>
+        <w:t>speaking,</w:t>
+      </w:r>
+      <w:r>
+        <w:t xml:space="preserve"> very</w:t>
+      </w:r>
+      <w:r>
+        <w:t xml:space="preserve"> little modification was made to the original </w:t>
+      </w:r>
+      <w:r>
+        <w:t xml:space="preserve">plan during the implementation stage as there was a significant </w:t>
+      </w:r>
+      <w:r>
+        <w:t>time constraint on the project</w:t>
+      </w:r>
+      <w:r>
+        <w:t xml:space="preserve"> and so there was little time for experimentation and conversation with the client which could have provided some </w:t>
+      </w:r>
+      <w:r>
+        <w:t xml:space="preserve">basis for additional features. Also due to the time constraints </w:t>
+      </w:r>
+      <w:r>
+        <w:t xml:space="preserve">the implementation was done </w:t>
+      </w:r>
+      <w:r>
+        <w:t xml:space="preserve">with a focus on speed and accuracy </w:t>
+      </w:r>
+      <w:proofErr w:type="gramStart"/>
+      <w:r>
+        <w:t>in order to</w:t>
+      </w:r>
+      <w:proofErr w:type="gramEnd"/>
+      <w:r>
+        <w:t xml:space="preserve"> provide the deliverables on time</w:t>
+      </w:r>
+      <w:r>
+        <w:t xml:space="preserve"> and in a good-working order.</w:t>
+      </w:r>
+      <w:r>
+        <w:t xml:space="preserve"> </w:t>
+      </w:r>
+    </w:p>
+    <w:p>
+      <w:pPr>
+        <w:pStyle w:val="Heading2"/>
+      </w:pPr>
+      <w:proofErr w:type="spellStart"/>
+      <w:r>
+        <w:t>Noptin</w:t>
+      </w:r>
+      <w:proofErr w:type="spellEnd"/>
+      <w:r>
+        <w:t xml:space="preserve"> Newsletter Plugin</w:t>
+      </w:r>
+    </w:p>
+    <w:p>
+      <w:r>
+        <w:t>As the client has indicated in the initial meeting that they will be adding blog posts to the website in the future I suggested</w:t>
+      </w:r>
+      <w:r>
+        <w:t xml:space="preserve"> to them during the implementation stage</w:t>
+      </w:r>
+      <w:r>
+        <w:t xml:space="preserve"> that they might wish to add people who are interested to a newsletter service that they can then use to notify those people when a new blog post is created. The client </w:t>
+      </w:r>
+      <w:r>
+        <w:t xml:space="preserve">agreed that this was a good idea and </w:t>
+      </w:r>
+      <w:r>
+        <w:t xml:space="preserve">so a suitable newsletter plugin was </w:t>
+      </w:r>
+      <w:r>
+        <w:t>identified</w:t>
+      </w:r>
+      <w:r>
+        <w:t xml:space="preserve">, </w:t>
+      </w:r>
+      <w:proofErr w:type="gramStart"/>
+      <w:r>
+        <w:t>chosen</w:t>
+      </w:r>
+      <w:proofErr w:type="gramEnd"/>
+      <w:r>
+        <w:t xml:space="preserve"> and i</w:t>
+      </w:r>
+      <w:r>
+        <w:t xml:space="preserve">nstalled. </w:t>
+      </w:r>
+    </w:p>
+    <w:p/>
+    <w:p>
+      <w:pPr>
+        <w:pStyle w:val="Heading2"/>
+      </w:pPr>
+      <w:r>
+        <w:t xml:space="preserve">Personal </w:t>
+      </w:r>
+      <w:r>
+        <w:t>Circumstances</w:t>
+      </w:r>
+    </w:p>
+    <w:p>
+      <w:r>
+        <w:t xml:space="preserve">Personal circumstances </w:t>
+      </w:r>
+      <w:r>
+        <w:t xml:space="preserve">played a significant role in </w:t>
+      </w:r>
+      <w:r>
+        <w:t xml:space="preserve">how the project progressed for me. </w:t>
+      </w:r>
+      <w:r>
+        <w:t xml:space="preserve">The original </w:t>
+      </w:r>
+      <w:r>
+        <w:t>project was scheduled to run for</w:t>
+      </w:r>
+      <w:r>
+        <w:t xml:space="preserve"> </w:t>
+      </w:r>
+      <w:r>
+        <w:t>18</w:t>
+      </w:r>
+      <w:r>
+        <w:t xml:space="preserve"> weeks</w:t>
+      </w:r>
+      <w:r>
+        <w:t xml:space="preserve"> with an extra week if needed</w:t>
+      </w:r>
+      <w:r>
+        <w:t>,</w:t>
+      </w:r>
+      <w:r>
+        <w:t xml:space="preserve"> the first</w:t>
+      </w:r>
+      <w:r>
+        <w:t xml:space="preserve"> 8</w:t>
+      </w:r>
+      <w:r>
+        <w:t xml:space="preserve"> weeks </w:t>
+      </w:r>
+      <w:r>
+        <w:t>were</w:t>
+      </w:r>
+      <w:r>
+        <w:t xml:space="preserve"> for planning, the next </w:t>
+      </w:r>
+      <w:r>
+        <w:t>8</w:t>
+      </w:r>
+      <w:r>
+        <w:t xml:space="preserve"> weeks for implementation and the final</w:t>
+      </w:r>
+      <w:r>
+        <w:t xml:space="preserve"> 2</w:t>
+      </w:r>
+      <w:r>
+        <w:t xml:space="preserve"> </w:t>
+      </w:r>
+      <w:r>
+        <w:t>weeks for the evaluation stage</w:t>
+      </w:r>
+      <w:r>
+        <w:t xml:space="preserve">, however, </w:t>
+      </w:r>
+      <w:r>
+        <w:t xml:space="preserve">6 weeks into the project I experienced some personal problems that meant I was not able to work on the project </w:t>
+      </w:r>
+      <w:r>
+        <w:t xml:space="preserve">for </w:t>
+      </w:r>
+      <w:r>
+        <w:t>10</w:t>
+      </w:r>
+      <w:r>
+        <w:t xml:space="preserve"> weeks</w:t>
+      </w:r>
+      <w:r>
+        <w:t xml:space="preserve"> leaving me with</w:t>
+      </w:r>
+      <w:r>
+        <w:t xml:space="preserve"> </w:t>
+      </w:r>
+      <w:r>
+        <w:t xml:space="preserve">3 weeks to complete the project. I </w:t>
+      </w:r>
+      <w:r>
+        <w:t>allowed 1 week to finish the planning stage, 2 weeks to do the implementation and a final week to do the evaluation stage</w:t>
+      </w:r>
+      <w:r>
+        <w:t xml:space="preserve">. </w:t>
+      </w:r>
+      <w:r>
+        <w:t>Overall,</w:t>
+      </w:r>
+      <w:r>
+        <w:t xml:space="preserve"> this created a significant time constraint for the project and meant that </w:t>
+      </w:r>
+      <w:r>
+        <w:t>features had to be cut back aggressively to ensure the project could be completed on time.</w:t>
+      </w:r>
+    </w:p>
+    <w:p>
+      <w:pPr>
+        <w:pStyle w:val="Heading1"/>
+      </w:pPr>
+      <w:r>
+        <w:lastRenderedPageBreak/>
+        <w:t>Knowledge and Skills</w:t>
+      </w:r>
+    </w:p>
+    <w:p>
+      <w:pPr>
+        <w:pStyle w:val="Heading2"/>
+      </w:pPr>
+      <w:r>
+        <w:t xml:space="preserve">Agile </w:t>
+      </w:r>
+      <w:r>
+        <w:t>Development Method</w:t>
+      </w:r>
+    </w:p>
+    <w:p>
+      <w:r>
+        <w:t xml:space="preserve">During the last couple of weeks of the project </w:t>
+      </w:r>
+      <w:r>
+        <w:t xml:space="preserve">I was introduced to the Agile </w:t>
+      </w:r>
+      <w:r>
+        <w:t>software development method which is a method of planning and executing projects used fairly extensively in the software development industry</w:t>
+      </w:r>
+      <w:r>
+        <w:t xml:space="preserve"> and although it is typically used in teams of people there are definite ways it can be helpful as an individual</w:t>
+      </w:r>
+      <w:r>
+        <w:t xml:space="preserve"> so I believe if I had known about this method at the beginning of the project I could have tried to adopt it’s techniques </w:t>
+      </w:r>
+      <w:r>
+        <w:t xml:space="preserve">into my own processes and it would have improved </w:t>
+      </w:r>
+      <w:r>
+        <w:t>the process.</w:t>
+      </w:r>
+    </w:p>
+    <w:p>
+      <w:pPr>
+        <w:pStyle w:val="Heading2"/>
+      </w:pPr>
+      <w:r>
+        <w:t>Professional Writing</w:t>
+      </w:r>
+    </w:p>
+    <w:p>
+      <w:r>
+        <w:t xml:space="preserve">This assessment </w:t>
+      </w:r>
+      <w:r>
+        <w:t xml:space="preserve">has required a lot of professional writing </w:t>
+      </w:r>
+      <w:r>
+        <w:t xml:space="preserve">in the form of: A formal plan, </w:t>
+      </w:r>
+      <w:r>
+        <w:t>a detailed account of the implementation decisions, details and process</w:t>
+      </w:r>
+      <w:r>
+        <w:t xml:space="preserve"> and this document evaluating the process and the final products</w:t>
+      </w:r>
+      <w:r>
+        <w:t xml:space="preserve">. Through the process of writing these formal and professional documents my ability to write in </w:t>
+      </w:r>
+      <w:r>
+        <w:t>this style has significantly improved</w:t>
+      </w:r>
+      <w:r>
+        <w:t xml:space="preserve">. I believe that if I were to perform the entire process </w:t>
+      </w:r>
+      <w:r>
+        <w:t>again,</w:t>
+      </w:r>
+      <w:r>
+        <w:t xml:space="preserve"> I would be able to </w:t>
+      </w:r>
+      <w:r>
+        <w:t>write t</w:t>
+      </w:r>
+      <w:r>
+        <w:t>h</w:t>
+      </w:r>
+      <w:r>
+        <w:t xml:space="preserve">e documents </w:t>
+      </w:r>
+      <w:r>
+        <w:t xml:space="preserve">much faster than I did originally while maintaining </w:t>
+      </w:r>
+      <w:r>
+        <w:t>or exceeding</w:t>
+      </w:r>
+      <w:r>
+        <w:t xml:space="preserve"> </w:t>
+      </w:r>
+      <w:r>
+        <w:t>the</w:t>
+      </w:r>
+      <w:r>
+        <w:t xml:space="preserve"> level of quality.</w:t>
+      </w:r>
+    </w:p>
+    <w:p>
+      <w:pPr>
+        <w:pStyle w:val="Heading2"/>
+      </w:pPr>
+      <w:r>
+        <w:t>Time Management</w:t>
+      </w:r>
+    </w:p>
+    <w:p>
+      <w:r>
+        <w:t xml:space="preserve">Due to the significant time constraints </w:t>
+      </w:r>
+      <w:r>
+        <w:t>on the project</w:t>
+      </w:r>
+      <w:r>
+        <w:t xml:space="preserve"> it quickly became very important for me to use my time effici</w:t>
+      </w:r>
+      <w:r>
+        <w:t xml:space="preserve">ently and remove any unnecessary </w:t>
+      </w:r>
+      <w:r>
+        <w:t xml:space="preserve">tasks from my schedule and I believe I </w:t>
+      </w:r>
+      <w:r>
+        <w:t>improved in this way significantly as I am historically something of a perfectionist</w:t>
+      </w:r>
+      <w:r>
+        <w:t xml:space="preserve"> and procrastinator </w:t>
+      </w:r>
+      <w:r>
+        <w:t>and really struggled at first with the sudden increase in workload while not being able to take my time on it</w:t>
+      </w:r>
+      <w:r>
+        <w:t xml:space="preserve"> but quickly became much faster working </w:t>
+      </w:r>
+      <w:r>
+        <w:t>while maintaining the quality of my work at a high level.</w:t>
+      </w:r>
+    </w:p>
     <w:sectPr>
       <w:pgSz w:w="11906" w:h="16838" w:code="9"/>
       <w:pgMar w:top="1440" w:right="1440" w:bottom="1440" w:left="1440" w:header="709" w:footer="709" w:gutter="0"/>
@@ -57,8 +1366,121 @@
 </file>
 
 <file path=word/numbering.xml><?xml version="1.0" encoding="utf-8"?>
-<w:numbering xmlns:wpc="http://schemas.microsoft.com/office/word/2010/wordprocessingCanvas" xmlns:cx="http://schemas.microsoft.com/office/drawing/2014/chartex" xmlns:cx1="http://schemas.microsoft.com/office/drawing/2015/9/8/chartex" xmlns:cx2="http://schemas.microsoft.com/office/drawing/2015/10/21/chartex" xmlns:cx3="http://schemas.microsoft.com/office/drawing/2016/5/9/chartex" xmlns:cx4="http://schemas.microsoft.com/office/drawing/2016/5/10/chartex" xmlns:cx5="http://schemas.microsoft.com/office/drawing/2016/5/11/chartex" xmlns:cx6="http://schemas.microsoft.com/office/drawing/2016/5/12/chartex" xmlns:cx7="http://schemas.microsoft.com/office/drawing/2016/5/13/chartex" xmlns:cx8="http://schemas.microsoft.com/office/drawing/2016/5/14/chartex" xmlns:mc="http://schemas.openxmlformats.org/markup-compatibility/2006" xmlns:aink="http://schemas.microsoft.com/office/drawing/2016/ink" xmlns:am3d="http://schemas.microsoft.com/office/drawing/2017/model3d" xmlns:o="urn:schemas-microsoft-com:office:office" xmlns:oel="http://schemas.microsoft.com/office/2019/extlst" xmlns:r="http://schemas.openxmlformats.org/officeDocument/2006/relationships" xmlns:m="http://schemas.openxmlformats.org/officeDocument/2006/math" xmlns:v="urn:schemas-microsoft-com:vml" xmlns:wp14="http://schemas.microsoft.com/office/word/2010/wordprocessingDrawing" xmlns:wp="http://schemas.openxmlformats.org/drawingml/2006/wordprocessingDrawing" xmlns:w10="urn:schemas-microsoft-com:office:word" xmlns:w="http://schemas.openxmlformats.org/wordprocessingml/2006/main" xmlns:w14="http://schemas.microsoft.com/office/word/2010/wordml" xmlns:w15="http://schemas.microsoft.com/office/word/2012/wordml" xmlns:w16cex="http://schemas.microsoft.com/office/word/2018/wordml/cex" xmlns:w16cid="http://schemas.microsoft.com/office/word/2016/wordml/cid" xmlns:w16="http://schemas.microsoft.com/office/word/2018/wordml" xmlns:w16sdtdh="http://schemas.microsoft.com/office/word/2020/wordml/sdtdatahash" xmlns:w16se="http://schemas.microsoft.com/office/word/2015/wordml/symex" xmlns:wpg="http://schemas.microsoft.com/office/word/2010/wordprocessingGroup" xmlns:wpi="http://schemas.microsoft.com/office/word/2010/wordprocessingInk" xmlns:wne="http://schemas.microsoft.com/office/word/2006/wordml" xmlns:wps="http://schemas.microsoft.com/office/word/2010/wordprocessingShape" mc:Ignorable="w14 w15 w16se w16cid w16 w16cex w16sdtdh wp14">
+<w:numbering xmlns:wpc="http://schemas.microsoft.com/office/word/2010/wordprocessingCanvas" xmlns:cx="http://schemas.microsoft.com/office/drawing/2014/chartex" xmlns:cx1="http://schemas.microsoft.com/office/drawing/2015/9/8/chartex" xmlns:cx2="http://schemas.microsoft.com/office/drawing/2015/10/21/chartex" xmlns:cx3="http://schemas.microsoft.com/office/drawing/2016/5/9/chartex" xmlns:cx4="http://schemas.microsoft.com/office/drawing/2016/5/10/chartex" xmlns:cx5="http://schemas.microsoft.com/office/drawing/2016/5/11/chartex" xmlns:cx6="http://schemas.microsoft.com/office/drawing/2016/5/12/chartex" xmlns:cx7="http://schemas.microsoft.com/office/drawing/2016/5/13/chartex" xmlns:cx8="http://schemas.microsoft.com/office/drawing/2016/5/14/chartex" xmlns:mc="http://schemas.openxmlformats.org/markup-compatibility/2006" xmlns:aink="http://schemas.microsoft.com/office/drawing/2016/ink" xmlns:am3d="http://schemas.microsoft.com/office/drawing/2017/model3d" xmlns:o="urn:schemas-microsoft-com:office:office" xmlns:r="http://schemas.openxmlformats.org/officeDocument/2006/relationships" xmlns:m="http://schemas.openxmlformats.org/officeDocument/2006/math" xmlns:v="urn:schemas-microsoft-com:vml" xmlns:wp14="http://schemas.microsoft.com/office/word/2010/wordprocessingDrawing" xmlns:wp="http://schemas.openxmlformats.org/drawingml/2006/wordprocessingDrawing" xmlns:w10="urn:schemas-microsoft-com:office:word" xmlns:w="http://schemas.openxmlformats.org/wordprocessingml/2006/main" xmlns:w14="http://schemas.microsoft.com/office/word/2010/wordml" xmlns:w15="http://schemas.microsoft.com/office/word/2012/wordml" xmlns:w16cex="http://schemas.microsoft.com/office/word/2018/wordml/cex" xmlns:w16cid="http://schemas.microsoft.com/office/word/2016/wordml/cid" xmlns:w16="http://schemas.microsoft.com/office/word/2018/wordml" xmlns:w16sdtdh="http://schemas.microsoft.com/office/word/2020/wordml/sdtdatahash" xmlns:w16se="http://schemas.microsoft.com/office/word/2015/wordml/symex" xmlns:wpg="http://schemas.microsoft.com/office/word/2010/wordprocessingGroup" xmlns:wpi="http://schemas.microsoft.com/office/word/2010/wordprocessingInk" xmlns:wne="http://schemas.microsoft.com/office/word/2006/wordml" xmlns:wps="http://schemas.microsoft.com/office/word/2010/wordprocessingShape" mc:Ignorable="w14 w15 w16se w16cid w16 w16cex w16sdtdh wp14">
   <w:abstractNum w:abstractNumId="0" w15:restartNumberingAfterBreak="0">
+    <w:nsid w:val="14651A79"/>
+    <w:multiLevelType w:val="hybridMultilevel"/>
+    <w:tmpl w:val="98FA326A"/>
+    <w:lvl w:ilvl="0" w:tplc="08090001">
+      <w:start w:val="1"/>
+      <w:numFmt w:val="bullet"/>
+      <w:lvlText w:val=""/>
+      <w:lvlJc w:val="left"/>
+      <w:pPr>
+        <w:ind w:left="720" w:hanging="360"/>
+      </w:pPr>
+      <w:rPr>
+        <w:rFonts w:ascii="Symbol" w:hAnsi="Symbol" w:hint="default"/>
+      </w:rPr>
+    </w:lvl>
+    <w:lvl w:ilvl="1" w:tplc="08090003" w:tentative="1">
+      <w:start w:val="1"/>
+      <w:numFmt w:val="bullet"/>
+      <w:lvlText w:val="o"/>
+      <w:lvlJc w:val="left"/>
+      <w:pPr>
+        <w:ind w:left="1440" w:hanging="360"/>
+      </w:pPr>
+      <w:rPr>
+        <w:rFonts w:ascii="Courier New" w:hAnsi="Courier New" w:cs="Courier New" w:hint="default"/>
+      </w:rPr>
+    </w:lvl>
+    <w:lvl w:ilvl="2" w:tplc="08090005" w:tentative="1">
+      <w:start w:val="1"/>
+      <w:numFmt w:val="bullet"/>
+      <w:lvlText w:val=""/>
+      <w:lvlJc w:val="left"/>
+      <w:pPr>
+        <w:ind w:left="2160" w:hanging="360"/>
+      </w:pPr>
+      <w:rPr>
+        <w:rFonts w:ascii="Wingdings" w:hAnsi="Wingdings" w:hint="default"/>
+      </w:rPr>
+    </w:lvl>
+    <w:lvl w:ilvl="3" w:tplc="08090001" w:tentative="1">
+      <w:start w:val="1"/>
+      <w:numFmt w:val="bullet"/>
+      <w:lvlText w:val=""/>
+      <w:lvlJc w:val="left"/>
+      <w:pPr>
+        <w:ind w:left="2880" w:hanging="360"/>
+      </w:pPr>
+      <w:rPr>
+        <w:rFonts w:ascii="Symbol" w:hAnsi="Symbol" w:hint="default"/>
+      </w:rPr>
+    </w:lvl>
+    <w:lvl w:ilvl="4" w:tplc="08090003" w:tentative="1">
+      <w:start w:val="1"/>
+      <w:numFmt w:val="bullet"/>
+      <w:lvlText w:val="o"/>
+      <w:lvlJc w:val="left"/>
+      <w:pPr>
+        <w:ind w:left="3600" w:hanging="360"/>
+      </w:pPr>
+      <w:rPr>
+        <w:rFonts w:ascii="Courier New" w:hAnsi="Courier New" w:cs="Courier New" w:hint="default"/>
+      </w:rPr>
+    </w:lvl>
+    <w:lvl w:ilvl="5" w:tplc="08090005" w:tentative="1">
+      <w:start w:val="1"/>
+      <w:numFmt w:val="bullet"/>
+      <w:lvlText w:val=""/>
+      <w:lvlJc w:val="left"/>
+      <w:pPr>
+        <w:ind w:left="4320" w:hanging="360"/>
+      </w:pPr>
+      <w:rPr>
+        <w:rFonts w:ascii="Wingdings" w:hAnsi="Wingdings" w:hint="default"/>
+      </w:rPr>
+    </w:lvl>
+    <w:lvl w:ilvl="6" w:tplc="08090001" w:tentative="1">
+      <w:start w:val="1"/>
+      <w:numFmt w:val="bullet"/>
+      <w:lvlText w:val=""/>
+      <w:lvlJc w:val="left"/>
+      <w:pPr>
+        <w:ind w:left="5040" w:hanging="360"/>
+      </w:pPr>
+      <w:rPr>
+        <w:rFonts w:ascii="Symbol" w:hAnsi="Symbol" w:hint="default"/>
+      </w:rPr>
+    </w:lvl>
+    <w:lvl w:ilvl="7" w:tplc="08090003" w:tentative="1">
+      <w:start w:val="1"/>
+      <w:numFmt w:val="bullet"/>
+      <w:lvlText w:val="o"/>
+      <w:lvlJc w:val="left"/>
+      <w:pPr>
+        <w:ind w:left="5760" w:hanging="360"/>
+      </w:pPr>
+      <w:rPr>
+        <w:rFonts w:ascii="Courier New" w:hAnsi="Courier New" w:cs="Courier New" w:hint="default"/>
+      </w:rPr>
+    </w:lvl>
+    <w:lvl w:ilvl="8" w:tplc="08090005" w:tentative="1">
+      <w:start w:val="1"/>
+      <w:numFmt w:val="bullet"/>
+      <w:lvlText w:val=""/>
+      <w:lvlJc w:val="left"/>
+      <w:pPr>
+        <w:ind w:left="6480" w:hanging="360"/>
+      </w:pPr>
+      <w:rPr>
+        <w:rFonts w:ascii="Wingdings" w:hAnsi="Wingdings" w:hint="default"/>
+      </w:rPr>
+    </w:lvl>
+  </w:abstractNum>
+  <w:abstractNum w:abstractNumId="1" w15:restartNumberingAfterBreak="0">
     <w:nsid w:val="19A92FAF"/>
     <w:multiLevelType w:val="hybridMultilevel"/>
     <w:tmpl w:val="2D72DBE4"/>
@@ -171,7 +1593,7 @@
       </w:rPr>
     </w:lvl>
   </w:abstractNum>
-  <w:abstractNum w:abstractNumId="1" w15:restartNumberingAfterBreak="0">
+  <w:abstractNum w:abstractNumId="2" w15:restartNumberingAfterBreak="0">
     <w:nsid w:val="1EC63E3F"/>
     <w:multiLevelType w:val="hybridMultilevel"/>
     <w:tmpl w:val="88CA48A0"/>
@@ -284,7 +1706,7 @@
       </w:rPr>
     </w:lvl>
   </w:abstractNum>
-  <w:abstractNum w:abstractNumId="2" w15:restartNumberingAfterBreak="0">
+  <w:abstractNum w:abstractNumId="3" w15:restartNumberingAfterBreak="0">
     <w:nsid w:val="232450DB"/>
     <w:multiLevelType w:val="hybridMultilevel"/>
     <w:tmpl w:val="569CF024"/>
@@ -397,7 +1819,7 @@
       </w:rPr>
     </w:lvl>
   </w:abstractNum>
-  <w:abstractNum w:abstractNumId="3" w15:restartNumberingAfterBreak="0">
+  <w:abstractNum w:abstractNumId="4" w15:restartNumberingAfterBreak="0">
     <w:nsid w:val="23C874E7"/>
     <w:multiLevelType w:val="hybridMultilevel"/>
     <w:tmpl w:val="4384B076"/>
@@ -483,7 +1905,7 @@
       </w:pPr>
     </w:lvl>
   </w:abstractNum>
-  <w:abstractNum w:abstractNumId="4" w15:restartNumberingAfterBreak="0">
+  <w:abstractNum w:abstractNumId="5" w15:restartNumberingAfterBreak="0">
     <w:nsid w:val="2B5A51C3"/>
     <w:multiLevelType w:val="hybridMultilevel"/>
     <w:tmpl w:val="BDFE5AC0"/>
@@ -596,7 +2018,7 @@
       </w:rPr>
     </w:lvl>
   </w:abstractNum>
-  <w:abstractNum w:abstractNumId="5" w15:restartNumberingAfterBreak="0">
+  <w:abstractNum w:abstractNumId="6" w15:restartNumberingAfterBreak="0">
     <w:nsid w:val="2F614758"/>
     <w:multiLevelType w:val="hybridMultilevel"/>
     <w:tmpl w:val="9FC25212"/>
@@ -709,7 +2131,7 @@
       </w:rPr>
     </w:lvl>
   </w:abstractNum>
-  <w:abstractNum w:abstractNumId="6" w15:restartNumberingAfterBreak="0">
+  <w:abstractNum w:abstractNumId="7" w15:restartNumberingAfterBreak="0">
     <w:nsid w:val="36E93B26"/>
     <w:multiLevelType w:val="hybridMultilevel"/>
     <w:tmpl w:val="D25CBD3E"/>
@@ -822,7 +2244,7 @@
       </w:rPr>
     </w:lvl>
   </w:abstractNum>
-  <w:abstractNum w:abstractNumId="7" w15:restartNumberingAfterBreak="0">
+  <w:abstractNum w:abstractNumId="8" w15:restartNumberingAfterBreak="0">
     <w:nsid w:val="3DDF5F0B"/>
     <w:multiLevelType w:val="hybridMultilevel"/>
     <w:tmpl w:val="E3A24C6A"/>
@@ -935,7 +2357,7 @@
       </w:rPr>
     </w:lvl>
   </w:abstractNum>
-  <w:abstractNum w:abstractNumId="8" w15:restartNumberingAfterBreak="0">
+  <w:abstractNum w:abstractNumId="9" w15:restartNumberingAfterBreak="0">
     <w:nsid w:val="3FC65B2E"/>
     <w:multiLevelType w:val="hybridMultilevel"/>
     <w:tmpl w:val="8AE4B23A"/>
@@ -1048,7 +2470,7 @@
       </w:rPr>
     </w:lvl>
   </w:abstractNum>
-  <w:abstractNum w:abstractNumId="9" w15:restartNumberingAfterBreak="0">
+  <w:abstractNum w:abstractNumId="10" w15:restartNumberingAfterBreak="0">
     <w:nsid w:val="43BF25DA"/>
     <w:multiLevelType w:val="hybridMultilevel"/>
     <w:tmpl w:val="C8EC9DCC"/>
@@ -1161,7 +2583,7 @@
       </w:rPr>
     </w:lvl>
   </w:abstractNum>
-  <w:abstractNum w:abstractNumId="10" w15:restartNumberingAfterBreak="0">
+  <w:abstractNum w:abstractNumId="11" w15:restartNumberingAfterBreak="0">
     <w:nsid w:val="48FF1517"/>
     <w:multiLevelType w:val="hybridMultilevel"/>
     <w:tmpl w:val="9B54798A"/>
@@ -1274,7 +2696,7 @@
       </w:rPr>
     </w:lvl>
   </w:abstractNum>
-  <w:abstractNum w:abstractNumId="11" w15:restartNumberingAfterBreak="0">
+  <w:abstractNum w:abstractNumId="12" w15:restartNumberingAfterBreak="0">
     <w:nsid w:val="49200F00"/>
     <w:multiLevelType w:val="hybridMultilevel"/>
     <w:tmpl w:val="635E833A"/>
@@ -1387,7 +2809,7 @@
       </w:rPr>
     </w:lvl>
   </w:abstractNum>
-  <w:abstractNum w:abstractNumId="12" w15:restartNumberingAfterBreak="0">
+  <w:abstractNum w:abstractNumId="13" w15:restartNumberingAfterBreak="0">
     <w:nsid w:val="4B70588D"/>
     <w:multiLevelType w:val="hybridMultilevel"/>
     <w:tmpl w:val="F2008292"/>
@@ -1500,7 +2922,120 @@
       </w:rPr>
     </w:lvl>
   </w:abstractNum>
-  <w:abstractNum w:abstractNumId="13" w15:restartNumberingAfterBreak="0">
+  <w:abstractNum w:abstractNumId="14" w15:restartNumberingAfterBreak="0">
+    <w:nsid w:val="4C2A32D0"/>
+    <w:multiLevelType w:val="hybridMultilevel"/>
+    <w:tmpl w:val="08AA9B10"/>
+    <w:lvl w:ilvl="0" w:tplc="08090001">
+      <w:start w:val="1"/>
+      <w:numFmt w:val="bullet"/>
+      <w:lvlText w:val=""/>
+      <w:lvlJc w:val="left"/>
+      <w:pPr>
+        <w:ind w:left="720" w:hanging="360"/>
+      </w:pPr>
+      <w:rPr>
+        <w:rFonts w:ascii="Symbol" w:hAnsi="Symbol" w:hint="default"/>
+      </w:rPr>
+    </w:lvl>
+    <w:lvl w:ilvl="1" w:tplc="08090003" w:tentative="1">
+      <w:start w:val="1"/>
+      <w:numFmt w:val="bullet"/>
+      <w:lvlText w:val="o"/>
+      <w:lvlJc w:val="left"/>
+      <w:pPr>
+        <w:ind w:left="1440" w:hanging="360"/>
+      </w:pPr>
+      <w:rPr>
+        <w:rFonts w:ascii="Courier New" w:hAnsi="Courier New" w:cs="Courier New" w:hint="default"/>
+      </w:rPr>
+    </w:lvl>
+    <w:lvl w:ilvl="2" w:tplc="08090005" w:tentative="1">
+      <w:start w:val="1"/>
+      <w:numFmt w:val="bullet"/>
+      <w:lvlText w:val=""/>
+      <w:lvlJc w:val="left"/>
+      <w:pPr>
+        <w:ind w:left="2160" w:hanging="360"/>
+      </w:pPr>
+      <w:rPr>
+        <w:rFonts w:ascii="Wingdings" w:hAnsi="Wingdings" w:hint="default"/>
+      </w:rPr>
+    </w:lvl>
+    <w:lvl w:ilvl="3" w:tplc="08090001" w:tentative="1">
+      <w:start w:val="1"/>
+      <w:numFmt w:val="bullet"/>
+      <w:lvlText w:val=""/>
+      <w:lvlJc w:val="left"/>
+      <w:pPr>
+        <w:ind w:left="2880" w:hanging="360"/>
+      </w:pPr>
+      <w:rPr>
+        <w:rFonts w:ascii="Symbol" w:hAnsi="Symbol" w:hint="default"/>
+      </w:rPr>
+    </w:lvl>
+    <w:lvl w:ilvl="4" w:tplc="08090003" w:tentative="1">
+      <w:start w:val="1"/>
+      <w:numFmt w:val="bullet"/>
+      <w:lvlText w:val="o"/>
+      <w:lvlJc w:val="left"/>
+      <w:pPr>
+        <w:ind w:left="3600" w:hanging="360"/>
+      </w:pPr>
+      <w:rPr>
+        <w:rFonts w:ascii="Courier New" w:hAnsi="Courier New" w:cs="Courier New" w:hint="default"/>
+      </w:rPr>
+    </w:lvl>
+    <w:lvl w:ilvl="5" w:tplc="08090005" w:tentative="1">
+      <w:start w:val="1"/>
+      <w:numFmt w:val="bullet"/>
+      <w:lvlText w:val=""/>
+      <w:lvlJc w:val="left"/>
+      <w:pPr>
+        <w:ind w:left="4320" w:hanging="360"/>
+      </w:pPr>
+      <w:rPr>
+        <w:rFonts w:ascii="Wingdings" w:hAnsi="Wingdings" w:hint="default"/>
+      </w:rPr>
+    </w:lvl>
+    <w:lvl w:ilvl="6" w:tplc="08090001" w:tentative="1">
+      <w:start w:val="1"/>
+      <w:numFmt w:val="bullet"/>
+      <w:lvlText w:val=""/>
+      <w:lvlJc w:val="left"/>
+      <w:pPr>
+        <w:ind w:left="5040" w:hanging="360"/>
+      </w:pPr>
+      <w:rPr>
+        <w:rFonts w:ascii="Symbol" w:hAnsi="Symbol" w:hint="default"/>
+      </w:rPr>
+    </w:lvl>
+    <w:lvl w:ilvl="7" w:tplc="08090003" w:tentative="1">
+      <w:start w:val="1"/>
+      <w:numFmt w:val="bullet"/>
+      <w:lvlText w:val="o"/>
+      <w:lvlJc w:val="left"/>
+      <w:pPr>
+        <w:ind w:left="5760" w:hanging="360"/>
+      </w:pPr>
+      <w:rPr>
+        <w:rFonts w:ascii="Courier New" w:hAnsi="Courier New" w:cs="Courier New" w:hint="default"/>
+      </w:rPr>
+    </w:lvl>
+    <w:lvl w:ilvl="8" w:tplc="08090005" w:tentative="1">
+      <w:start w:val="1"/>
+      <w:numFmt w:val="bullet"/>
+      <w:lvlText w:val=""/>
+      <w:lvlJc w:val="left"/>
+      <w:pPr>
+        <w:ind w:left="6480" w:hanging="360"/>
+      </w:pPr>
+      <w:rPr>
+        <w:rFonts w:ascii="Wingdings" w:hAnsi="Wingdings" w:hint="default"/>
+      </w:rPr>
+    </w:lvl>
+  </w:abstractNum>
+  <w:abstractNum w:abstractNumId="15" w15:restartNumberingAfterBreak="0">
     <w:nsid w:val="5C4F1447"/>
     <w:multiLevelType w:val="hybridMultilevel"/>
     <w:tmpl w:val="412EEFE0"/>
@@ -1613,7 +3148,7 @@
       </w:rPr>
     </w:lvl>
   </w:abstractNum>
-  <w:abstractNum w:abstractNumId="14" w15:restartNumberingAfterBreak="0">
+  <w:abstractNum w:abstractNumId="16" w15:restartNumberingAfterBreak="0">
     <w:nsid w:val="5FED5545"/>
     <w:multiLevelType w:val="hybridMultilevel"/>
     <w:tmpl w:val="AF001A2C"/>
@@ -1726,7 +3261,7 @@
       </w:rPr>
     </w:lvl>
   </w:abstractNum>
-  <w:abstractNum w:abstractNumId="15" w15:restartNumberingAfterBreak="0">
+  <w:abstractNum w:abstractNumId="17" w15:restartNumberingAfterBreak="0">
     <w:nsid w:val="623C5F1A"/>
     <w:multiLevelType w:val="hybridMultilevel"/>
     <w:tmpl w:val="4710A9B2"/>
@@ -1839,7 +3374,7 @@
       </w:rPr>
     </w:lvl>
   </w:abstractNum>
-  <w:abstractNum w:abstractNumId="16" w15:restartNumberingAfterBreak="0">
+  <w:abstractNum w:abstractNumId="18" w15:restartNumberingAfterBreak="0">
     <w:nsid w:val="6248275E"/>
     <w:multiLevelType w:val="hybridMultilevel"/>
     <w:tmpl w:val="F91EAC56"/>
@@ -1952,7 +3487,7 @@
       </w:rPr>
     </w:lvl>
   </w:abstractNum>
-  <w:abstractNum w:abstractNumId="17" w15:restartNumberingAfterBreak="0">
+  <w:abstractNum w:abstractNumId="19" w15:restartNumberingAfterBreak="0">
     <w:nsid w:val="671A1068"/>
     <w:multiLevelType w:val="hybridMultilevel"/>
     <w:tmpl w:val="37948C88"/>
@@ -2065,7 +3600,7 @@
       </w:rPr>
     </w:lvl>
   </w:abstractNum>
-  <w:abstractNum w:abstractNumId="18" w15:restartNumberingAfterBreak="0">
+  <w:abstractNum w:abstractNumId="20" w15:restartNumberingAfterBreak="0">
     <w:nsid w:val="736F48FF"/>
     <w:multiLevelType w:val="hybridMultilevel"/>
     <w:tmpl w:val="3CCA8310"/>
@@ -2178,7 +3713,120 @@
       </w:rPr>
     </w:lvl>
   </w:abstractNum>
-  <w:abstractNum w:abstractNumId="19" w15:restartNumberingAfterBreak="0">
+  <w:abstractNum w:abstractNumId="21" w15:restartNumberingAfterBreak="0">
+    <w:nsid w:val="758846C4"/>
+    <w:multiLevelType w:val="hybridMultilevel"/>
+    <w:tmpl w:val="06F66880"/>
+    <w:lvl w:ilvl="0" w:tplc="08090001">
+      <w:start w:val="1"/>
+      <w:numFmt w:val="bullet"/>
+      <w:lvlText w:val=""/>
+      <w:lvlJc w:val="left"/>
+      <w:pPr>
+        <w:ind w:left="720" w:hanging="360"/>
+      </w:pPr>
+      <w:rPr>
+        <w:rFonts w:ascii="Symbol" w:hAnsi="Symbol" w:hint="default"/>
+      </w:rPr>
+    </w:lvl>
+    <w:lvl w:ilvl="1" w:tplc="08090003" w:tentative="1">
+      <w:start w:val="1"/>
+      <w:numFmt w:val="bullet"/>
+      <w:lvlText w:val="o"/>
+      <w:lvlJc w:val="left"/>
+      <w:pPr>
+        <w:ind w:left="1440" w:hanging="360"/>
+      </w:pPr>
+      <w:rPr>
+        <w:rFonts w:ascii="Courier New" w:hAnsi="Courier New" w:cs="Courier New" w:hint="default"/>
+      </w:rPr>
+    </w:lvl>
+    <w:lvl w:ilvl="2" w:tplc="08090005" w:tentative="1">
+      <w:start w:val="1"/>
+      <w:numFmt w:val="bullet"/>
+      <w:lvlText w:val=""/>
+      <w:lvlJc w:val="left"/>
+      <w:pPr>
+        <w:ind w:left="2160" w:hanging="360"/>
+      </w:pPr>
+      <w:rPr>
+        <w:rFonts w:ascii="Wingdings" w:hAnsi="Wingdings" w:hint="default"/>
+      </w:rPr>
+    </w:lvl>
+    <w:lvl w:ilvl="3" w:tplc="08090001" w:tentative="1">
+      <w:start w:val="1"/>
+      <w:numFmt w:val="bullet"/>
+      <w:lvlText w:val=""/>
+      <w:lvlJc w:val="left"/>
+      <w:pPr>
+        <w:ind w:left="2880" w:hanging="360"/>
+      </w:pPr>
+      <w:rPr>
+        <w:rFonts w:ascii="Symbol" w:hAnsi="Symbol" w:hint="default"/>
+      </w:rPr>
+    </w:lvl>
+    <w:lvl w:ilvl="4" w:tplc="08090003" w:tentative="1">
+      <w:start w:val="1"/>
+      <w:numFmt w:val="bullet"/>
+      <w:lvlText w:val="o"/>
+      <w:lvlJc w:val="left"/>
+      <w:pPr>
+        <w:ind w:left="3600" w:hanging="360"/>
+      </w:pPr>
+      <w:rPr>
+        <w:rFonts w:ascii="Courier New" w:hAnsi="Courier New" w:cs="Courier New" w:hint="default"/>
+      </w:rPr>
+    </w:lvl>
+    <w:lvl w:ilvl="5" w:tplc="08090005" w:tentative="1">
+      <w:start w:val="1"/>
+      <w:numFmt w:val="bullet"/>
+      <w:lvlText w:val=""/>
+      <w:lvlJc w:val="left"/>
+      <w:pPr>
+        <w:ind w:left="4320" w:hanging="360"/>
+      </w:pPr>
+      <w:rPr>
+        <w:rFonts w:ascii="Wingdings" w:hAnsi="Wingdings" w:hint="default"/>
+      </w:rPr>
+    </w:lvl>
+    <w:lvl w:ilvl="6" w:tplc="08090001" w:tentative="1">
+      <w:start w:val="1"/>
+      <w:numFmt w:val="bullet"/>
+      <w:lvlText w:val=""/>
+      <w:lvlJc w:val="left"/>
+      <w:pPr>
+        <w:ind w:left="5040" w:hanging="360"/>
+      </w:pPr>
+      <w:rPr>
+        <w:rFonts w:ascii="Symbol" w:hAnsi="Symbol" w:hint="default"/>
+      </w:rPr>
+    </w:lvl>
+    <w:lvl w:ilvl="7" w:tplc="08090003" w:tentative="1">
+      <w:start w:val="1"/>
+      <w:numFmt w:val="bullet"/>
+      <w:lvlText w:val="o"/>
+      <w:lvlJc w:val="left"/>
+      <w:pPr>
+        <w:ind w:left="5760" w:hanging="360"/>
+      </w:pPr>
+      <w:rPr>
+        <w:rFonts w:ascii="Courier New" w:hAnsi="Courier New" w:cs="Courier New" w:hint="default"/>
+      </w:rPr>
+    </w:lvl>
+    <w:lvl w:ilvl="8" w:tplc="08090005" w:tentative="1">
+      <w:start w:val="1"/>
+      <w:numFmt w:val="bullet"/>
+      <w:lvlText w:val=""/>
+      <w:lvlJc w:val="left"/>
+      <w:pPr>
+        <w:ind w:left="6480" w:hanging="360"/>
+      </w:pPr>
+      <w:rPr>
+        <w:rFonts w:ascii="Wingdings" w:hAnsi="Wingdings" w:hint="default"/>
+      </w:rPr>
+    </w:lvl>
+  </w:abstractNum>
+  <w:abstractNum w:abstractNumId="22" w15:restartNumberingAfterBreak="0">
     <w:nsid w:val="78971B6E"/>
     <w:multiLevelType w:val="hybridMultilevel"/>
     <w:tmpl w:val="0700D90C"/>
@@ -2264,7 +3912,7 @@
       </w:pPr>
     </w:lvl>
   </w:abstractNum>
-  <w:abstractNum w:abstractNumId="20" w15:restartNumberingAfterBreak="0">
+  <w:abstractNum w:abstractNumId="23" w15:restartNumberingAfterBreak="0">
     <w:nsid w:val="7EB821E4"/>
     <w:multiLevelType w:val="hybridMultilevel"/>
     <w:tmpl w:val="A828BA02"/>
@@ -2377,7 +4025,7 @@
       </w:rPr>
     </w:lvl>
   </w:abstractNum>
-  <w:abstractNum w:abstractNumId="21" w15:restartNumberingAfterBreak="0">
+  <w:abstractNum w:abstractNumId="24" w15:restartNumberingAfterBreak="0">
     <w:nsid w:val="7F941934"/>
     <w:multiLevelType w:val="hybridMultilevel"/>
     <w:tmpl w:val="2A80D3DA"/>
@@ -2490,71 +4138,196 @@
       </w:rPr>
     </w:lvl>
   </w:abstractNum>
+  <w:abstractNum w:abstractNumId="25" w15:restartNumberingAfterBreak="0">
+    <w:nsid w:val="7FEF3FD7"/>
+    <w:multiLevelType w:val="hybridMultilevel"/>
+    <w:tmpl w:val="CACA217E"/>
+    <w:lvl w:ilvl="0" w:tplc="08090001">
+      <w:start w:val="1"/>
+      <w:numFmt w:val="bullet"/>
+      <w:lvlText w:val=""/>
+      <w:lvlJc w:val="left"/>
+      <w:pPr>
+        <w:ind w:left="720" w:hanging="360"/>
+      </w:pPr>
+      <w:rPr>
+        <w:rFonts w:ascii="Symbol" w:hAnsi="Symbol" w:hint="default"/>
+      </w:rPr>
+    </w:lvl>
+    <w:lvl w:ilvl="1" w:tplc="08090003" w:tentative="1">
+      <w:start w:val="1"/>
+      <w:numFmt w:val="bullet"/>
+      <w:lvlText w:val="o"/>
+      <w:lvlJc w:val="left"/>
+      <w:pPr>
+        <w:ind w:left="1440" w:hanging="360"/>
+      </w:pPr>
+      <w:rPr>
+        <w:rFonts w:ascii="Courier New" w:hAnsi="Courier New" w:cs="Courier New" w:hint="default"/>
+      </w:rPr>
+    </w:lvl>
+    <w:lvl w:ilvl="2" w:tplc="08090005" w:tentative="1">
+      <w:start w:val="1"/>
+      <w:numFmt w:val="bullet"/>
+      <w:lvlText w:val=""/>
+      <w:lvlJc w:val="left"/>
+      <w:pPr>
+        <w:ind w:left="2160" w:hanging="360"/>
+      </w:pPr>
+      <w:rPr>
+        <w:rFonts w:ascii="Wingdings" w:hAnsi="Wingdings" w:hint="default"/>
+      </w:rPr>
+    </w:lvl>
+    <w:lvl w:ilvl="3" w:tplc="08090001" w:tentative="1">
+      <w:start w:val="1"/>
+      <w:numFmt w:val="bullet"/>
+      <w:lvlText w:val=""/>
+      <w:lvlJc w:val="left"/>
+      <w:pPr>
+        <w:ind w:left="2880" w:hanging="360"/>
+      </w:pPr>
+      <w:rPr>
+        <w:rFonts w:ascii="Symbol" w:hAnsi="Symbol" w:hint="default"/>
+      </w:rPr>
+    </w:lvl>
+    <w:lvl w:ilvl="4" w:tplc="08090003" w:tentative="1">
+      <w:start w:val="1"/>
+      <w:numFmt w:val="bullet"/>
+      <w:lvlText w:val="o"/>
+      <w:lvlJc w:val="left"/>
+      <w:pPr>
+        <w:ind w:left="3600" w:hanging="360"/>
+      </w:pPr>
+      <w:rPr>
+        <w:rFonts w:ascii="Courier New" w:hAnsi="Courier New" w:cs="Courier New" w:hint="default"/>
+      </w:rPr>
+    </w:lvl>
+    <w:lvl w:ilvl="5" w:tplc="08090005" w:tentative="1">
+      <w:start w:val="1"/>
+      <w:numFmt w:val="bullet"/>
+      <w:lvlText w:val=""/>
+      <w:lvlJc w:val="left"/>
+      <w:pPr>
+        <w:ind w:left="4320" w:hanging="360"/>
+      </w:pPr>
+      <w:rPr>
+        <w:rFonts w:ascii="Wingdings" w:hAnsi="Wingdings" w:hint="default"/>
+      </w:rPr>
+    </w:lvl>
+    <w:lvl w:ilvl="6" w:tplc="08090001" w:tentative="1">
+      <w:start w:val="1"/>
+      <w:numFmt w:val="bullet"/>
+      <w:lvlText w:val=""/>
+      <w:lvlJc w:val="left"/>
+      <w:pPr>
+        <w:ind w:left="5040" w:hanging="360"/>
+      </w:pPr>
+      <w:rPr>
+        <w:rFonts w:ascii="Symbol" w:hAnsi="Symbol" w:hint="default"/>
+      </w:rPr>
+    </w:lvl>
+    <w:lvl w:ilvl="7" w:tplc="08090003" w:tentative="1">
+      <w:start w:val="1"/>
+      <w:numFmt w:val="bullet"/>
+      <w:lvlText w:val="o"/>
+      <w:lvlJc w:val="left"/>
+      <w:pPr>
+        <w:ind w:left="5760" w:hanging="360"/>
+      </w:pPr>
+      <w:rPr>
+        <w:rFonts w:ascii="Courier New" w:hAnsi="Courier New" w:cs="Courier New" w:hint="default"/>
+      </w:rPr>
+    </w:lvl>
+    <w:lvl w:ilvl="8" w:tplc="08090005" w:tentative="1">
+      <w:start w:val="1"/>
+      <w:numFmt w:val="bullet"/>
+      <w:lvlText w:val=""/>
+      <w:lvlJc w:val="left"/>
+      <w:pPr>
+        <w:ind w:left="6480" w:hanging="360"/>
+      </w:pPr>
+      <w:rPr>
+        <w:rFonts w:ascii="Wingdings" w:hAnsi="Wingdings" w:hint="default"/>
+      </w:rPr>
+    </w:lvl>
+  </w:abstractNum>
   <w:num w:numId="1" w16cid:durableId="3559784">
+    <w:abstractNumId w:val="5"/>
+  </w:num>
+  <w:num w:numId="2" w16cid:durableId="1371612262">
+    <w:abstractNumId w:val="7"/>
+  </w:num>
+  <w:num w:numId="3" w16cid:durableId="759907214">
+    <w:abstractNumId w:val="16"/>
+  </w:num>
+  <w:num w:numId="4" w16cid:durableId="1357580486">
+    <w:abstractNumId w:val="8"/>
+  </w:num>
+  <w:num w:numId="5" w16cid:durableId="634718089">
+    <w:abstractNumId w:val="19"/>
+  </w:num>
+  <w:num w:numId="6" w16cid:durableId="217402802">
+    <w:abstractNumId w:val="13"/>
+  </w:num>
+  <w:num w:numId="7" w16cid:durableId="1269120304">
+    <w:abstractNumId w:val="20"/>
+  </w:num>
+  <w:num w:numId="8" w16cid:durableId="270013298">
+    <w:abstractNumId w:val="23"/>
+  </w:num>
+  <w:num w:numId="9" w16cid:durableId="628517897">
+    <w:abstractNumId w:val="3"/>
+  </w:num>
+  <w:num w:numId="10" w16cid:durableId="1596132978">
+    <w:abstractNumId w:val="22"/>
+  </w:num>
+  <w:num w:numId="11" w16cid:durableId="981036309">
     <w:abstractNumId w:val="4"/>
   </w:num>
-  <w:num w:numId="2" w16cid:durableId="1371612262">
+  <w:num w:numId="12" w16cid:durableId="372539219">
+    <w:abstractNumId w:val="1"/>
+  </w:num>
+  <w:num w:numId="13" w16cid:durableId="1217738253">
+    <w:abstractNumId w:val="10"/>
+  </w:num>
+  <w:num w:numId="14" w16cid:durableId="257563060">
+    <w:abstractNumId w:val="12"/>
+  </w:num>
+  <w:num w:numId="15" w16cid:durableId="1186670968">
+    <w:abstractNumId w:val="15"/>
+  </w:num>
+  <w:num w:numId="16" w16cid:durableId="916329514">
     <w:abstractNumId w:val="6"/>
   </w:num>
-  <w:num w:numId="3" w16cid:durableId="759907214">
+  <w:num w:numId="17" w16cid:durableId="899513870">
+    <w:abstractNumId w:val="11"/>
+  </w:num>
+  <w:num w:numId="18" w16cid:durableId="723217327">
+    <w:abstractNumId w:val="17"/>
+  </w:num>
+  <w:num w:numId="19" w16cid:durableId="134638610">
+    <w:abstractNumId w:val="24"/>
+  </w:num>
+  <w:num w:numId="20" w16cid:durableId="2086494457">
+    <w:abstractNumId w:val="2"/>
+  </w:num>
+  <w:num w:numId="21" w16cid:durableId="571818505">
+    <w:abstractNumId w:val="9"/>
+  </w:num>
+  <w:num w:numId="22" w16cid:durableId="790393839">
+    <w:abstractNumId w:val="18"/>
+  </w:num>
+  <w:num w:numId="23" w16cid:durableId="1728257952">
+    <w:abstractNumId w:val="21"/>
+  </w:num>
+  <w:num w:numId="24" w16cid:durableId="363293513">
+    <w:abstractNumId w:val="0"/>
+  </w:num>
+  <w:num w:numId="25" w16cid:durableId="544830009">
     <w:abstractNumId w:val="14"/>
   </w:num>
-  <w:num w:numId="4" w16cid:durableId="1357580486">
-    <w:abstractNumId w:val="7"/>
-  </w:num>
-  <w:num w:numId="5" w16cid:durableId="634718089">
-    <w:abstractNumId w:val="17"/>
-  </w:num>
-  <w:num w:numId="6" w16cid:durableId="217402802">
-    <w:abstractNumId w:val="12"/>
-  </w:num>
-  <w:num w:numId="7" w16cid:durableId="1269120304">
-    <w:abstractNumId w:val="18"/>
-  </w:num>
-  <w:num w:numId="8" w16cid:durableId="270013298">
-    <w:abstractNumId w:val="20"/>
-  </w:num>
-  <w:num w:numId="9" w16cid:durableId="628517897">
-    <w:abstractNumId w:val="2"/>
-  </w:num>
-  <w:num w:numId="10" w16cid:durableId="1596132978">
-    <w:abstractNumId w:val="19"/>
-  </w:num>
-  <w:num w:numId="11" w16cid:durableId="981036309">
-    <w:abstractNumId w:val="3"/>
-  </w:num>
-  <w:num w:numId="12" w16cid:durableId="372539219">
-    <w:abstractNumId w:val="0"/>
-  </w:num>
-  <w:num w:numId="13" w16cid:durableId="1217738253">
-    <w:abstractNumId w:val="9"/>
-  </w:num>
-  <w:num w:numId="14" w16cid:durableId="257563060">
-    <w:abstractNumId w:val="11"/>
-  </w:num>
-  <w:num w:numId="15" w16cid:durableId="1186670968">
-    <w:abstractNumId w:val="13"/>
-  </w:num>
-  <w:num w:numId="16" w16cid:durableId="916329514">
-    <w:abstractNumId w:val="5"/>
-  </w:num>
-  <w:num w:numId="17" w16cid:durableId="899513870">
-    <w:abstractNumId w:val="10"/>
-  </w:num>
-  <w:num w:numId="18" w16cid:durableId="723217327">
-    <w:abstractNumId w:val="15"/>
-  </w:num>
-  <w:num w:numId="19" w16cid:durableId="134638610">
-    <w:abstractNumId w:val="21"/>
-  </w:num>
-  <w:num w:numId="20" w16cid:durableId="2086494457">
-    <w:abstractNumId w:val="1"/>
-  </w:num>
-  <w:num w:numId="21" w16cid:durableId="571818505">
-    <w:abstractNumId w:val="8"/>
-  </w:num>
-  <w:num w:numId="22" w16cid:durableId="790393839">
-    <w:abstractNumId w:val="16"/>
+  <w:num w:numId="26" w16cid:durableId="817266109">
+    <w:abstractNumId w:val="25"/>
   </w:num>
 </w:numbering>
 </file>

</xml_diff>